<commit_message>
Relatório - small progress
</commit_message>
<xml_diff>
--- a/Relatório Parte 2.docx
+++ b/Relatório Parte 2.docx
@@ -374,6 +374,30 @@
         </w:rPr>
         <w:tab/>
       </w:r>
+      <w:r>
+        <w:rPr>
+          <w:rFonts w:ascii="Arial" w:hAnsi="Arial" w:cs="Arial"/>
+          <w:sz w:val="20"/>
+          <w:szCs w:val="20"/>
+        </w:rPr>
+        <w:t xml:space="preserve">       20/05/2018</w:t>
+      </w:r>
+      <w:r>
+        <w:rPr>
+          <w:rFonts w:ascii="Arial" w:hAnsi="Arial" w:cs="Arial"/>
+          <w:sz w:val="20"/>
+          <w:szCs w:val="20"/>
+        </w:rPr>
+        <w:tab/>
+      </w:r>
+      <w:r>
+        <w:rPr>
+          <w:rFonts w:ascii="Arial" w:hAnsi="Arial" w:cs="Arial"/>
+          <w:sz w:val="20"/>
+          <w:szCs w:val="20"/>
+        </w:rPr>
+        <w:tab/>
+      </w:r>
     </w:p>
     <w:p>
       <w:pPr>
@@ -612,8 +636,6 @@
         </w:rPr>
         <w:t>O algoritmo é executado e é retornada uma lista de ruas que obedecem aos padrões de pesquisa do utilizador, assim como em quais destas ruas existem pontos de recarga.</w:t>
       </w:r>
-      <w:bookmarkStart w:id="0" w:name="_GoBack"/>
-      <w:bookmarkEnd w:id="0"/>
     </w:p>
     <w:p>
       <w:pPr>
@@ -623,6 +645,13 @@
           <w:szCs w:val="20"/>
         </w:rPr>
       </w:pPr>
+      <w:r>
+        <w:rPr>
+          <w:rFonts w:ascii="Yu Gothic" w:eastAsia="Yu Gothic" w:hAnsi="Yu Gothic" w:cs="Arial"/>
+          <w:szCs w:val="20"/>
+        </w:rPr>
+        <w:t xml:space="preserve">//restrições </w:t>
+      </w:r>
     </w:p>
     <w:p>
       <w:pPr>
@@ -671,79 +700,6 @@
     </w:p>
     <w:p>
       <w:pPr>
-        <w:ind w:firstLine="708"/>
-        <w:rPr>
-          <w:rFonts w:ascii="Yu Gothic" w:eastAsia="Yu Gothic" w:hAnsi="Yu Gothic" w:cs="Arial"/>
-          <w:szCs w:val="20"/>
-        </w:rPr>
-      </w:pPr>
-    </w:p>
-    <w:p>
-      <w:pPr>
-        <w:ind w:firstLine="708"/>
-        <w:rPr>
-          <w:rFonts w:ascii="Yu Gothic" w:eastAsia="Yu Gothic" w:hAnsi="Yu Gothic" w:cs="Arial"/>
-          <w:szCs w:val="20"/>
-        </w:rPr>
-      </w:pPr>
-    </w:p>
-    <w:p>
-      <w:pPr>
-        <w:ind w:firstLine="708"/>
-        <w:rPr>
-          <w:rFonts w:ascii="Yu Gothic" w:eastAsia="Yu Gothic" w:hAnsi="Yu Gothic" w:cs="Arial"/>
-          <w:szCs w:val="20"/>
-        </w:rPr>
-      </w:pPr>
-    </w:p>
-    <w:p>
-      <w:pPr>
-        <w:ind w:firstLine="708"/>
-        <w:rPr>
-          <w:rFonts w:ascii="Yu Gothic" w:eastAsia="Yu Gothic" w:hAnsi="Yu Gothic" w:cs="Arial"/>
-          <w:szCs w:val="20"/>
-        </w:rPr>
-      </w:pPr>
-    </w:p>
-    <w:p>
-      <w:pPr>
-        <w:ind w:firstLine="708"/>
-        <w:rPr>
-          <w:rFonts w:ascii="Yu Gothic" w:eastAsia="Yu Gothic" w:hAnsi="Yu Gothic" w:cs="Arial"/>
-          <w:szCs w:val="20"/>
-        </w:rPr>
-      </w:pPr>
-    </w:p>
-    <w:p>
-      <w:pPr>
-        <w:ind w:firstLine="708"/>
-        <w:rPr>
-          <w:rFonts w:ascii="Yu Gothic" w:eastAsia="Yu Gothic" w:hAnsi="Yu Gothic" w:cs="Arial"/>
-          <w:szCs w:val="20"/>
-        </w:rPr>
-      </w:pPr>
-    </w:p>
-    <w:p>
-      <w:pPr>
-        <w:ind w:firstLine="708"/>
-        <w:rPr>
-          <w:rFonts w:ascii="Yu Gothic" w:eastAsia="Yu Gothic" w:hAnsi="Yu Gothic" w:cs="Arial"/>
-          <w:szCs w:val="20"/>
-        </w:rPr>
-      </w:pPr>
-    </w:p>
-    <w:p>
-      <w:pPr>
-        <w:ind w:firstLine="708"/>
-        <w:rPr>
-          <w:rFonts w:ascii="Yu Gothic" w:eastAsia="Yu Gothic" w:hAnsi="Yu Gothic" w:cs="Arial"/>
-          <w:szCs w:val="20"/>
-        </w:rPr>
-      </w:pPr>
-    </w:p>
-    <w:p>
-      <w:pPr>
-        <w:ind w:firstLine="708"/>
         <w:rPr>
           <w:rFonts w:ascii="Yu Gothic" w:eastAsia="Yu Gothic" w:hAnsi="Yu Gothic" w:cs="Arial"/>
           <w:szCs w:val="20"/>
@@ -767,6 +723,7 @@
           <w:sz w:val="28"/>
           <w:szCs w:val="28"/>
         </w:rPr>
+        <w:lastRenderedPageBreak/>
         <w:t>Solução implementada</w:t>
       </w:r>
     </w:p>
@@ -849,6 +806,15 @@
         <w:tab/>
         <w:t xml:space="preserve">Para a pesquisa exata, foi desenvolvida uma solução com base no algoritmo de  </w:t>
       </w:r>
+      <w:r>
+        <w:rPr>
+          <w:rFonts w:ascii="Yu Gothic" w:eastAsia="Yu Gothic" w:hAnsi="Yu Gothic" w:cs="Arial"/>
+          <w:szCs w:val="20"/>
+        </w:rPr>
+        <w:t>Knuth-Morris-Pratt</w:t>
+      </w:r>
+      <w:bookmarkStart w:id="0" w:name="_GoBack"/>
+      <w:bookmarkEnd w:id="0"/>
     </w:p>
     <w:p>
       <w:pPr>
@@ -1341,7 +1307,6 @@
           <w:rFonts w:ascii="Yu Gothic" w:eastAsia="Yu Gothic" w:hAnsi="Yu Gothic" w:cs="Arial"/>
           <w:color w:val="000000" w:themeColor="text1"/>
         </w:rPr>
-        <w:lastRenderedPageBreak/>
         <w:t>Dados de uma viagem; está sempre associada a um veículo e a dois nós.</w:t>
       </w:r>
     </w:p>
@@ -2126,7 +2091,6 @@
           <w:rFonts w:ascii="Yu Gothic" w:eastAsia="Yu Gothic" w:hAnsi="Yu Gothic" w:cs="Arial"/>
           <w:color w:val="000000" w:themeColor="text1"/>
         </w:rPr>
-        <w:lastRenderedPageBreak/>
         <w:t xml:space="preserve">Estruturação do projeto; construção do grafo; leitura e manipulação de ficheiros; cálculo e algoritmo de </w:t>
       </w:r>
       <w:proofErr w:type="spellStart"/>

</xml_diff>